<commit_message>
Added web wire frames diagrams
</commit_message>
<xml_diff>
--- a/documentation/UI Design and Prototyping.docx
+++ b/documentation/UI Design and Prototyping.docx
@@ -80,6 +80,7 @@
                   <w:dataBinding w:prefixMappings="xmlns:ns0='http://schemas.openxmlformats.org/package/2006/metadata/core-properties' xmlns:ns1='http://purl.org/dc/elements/1.1/'" w:xpath="/ns0:coreProperties[1]/ns1:title[1]" w:storeItemID="{6C3C8BC8-F283-45AE-878A-BAB7291924A1}"/>
                   <w:text/>
                 </w:sdtPr>
+                <w:sdtEndPr/>
                 <w:sdtContent>
                   <w:p>
                     <w:pPr>
@@ -279,8 +280,29 @@
       </w:r>
     </w:p>
     <w:p>
+      <w:pPr>
+        <w:rPr>
+          <w:sz w:val="18"/>
+        </w:rPr>
+      </w:pPr>
       <w:r>
+        <w:rPr>
+          <w:sz w:val="18"/>
+        </w:rPr>
         <w:t>Give a brief introduction to your project and the list of features. Summarize in a few sentences what you proposed in the ideation report.</w:t>
+      </w:r>
+    </w:p>
+    <w:p>
+      <w:r>
+        <w:t>While developing an app, you go though many different tutorial videos in order to get the skills you need.</w:t>
+      </w:r>
+      <w:r>
+        <w:t xml:space="preserve"> That’s why I want to create Courses Manager, an app that tracks all the different courses/videos that a user sees to avoid watching a video multiple times if I don’t want to.</w:t>
+      </w:r>
+    </w:p>
+    <w:p>
+      <w:r>
+        <w:t>In Course Manager the user will be able to login and register to the site. Also, the user will be able to View, Add, Edit and Delete courses from their profile. Finally, and more important, the user will be able to access the about us page.</w:t>
       </w:r>
     </w:p>
     <w:p>
@@ -300,6 +322,222 @@
     </w:p>
     <w:p>
       <w:r>
+        <w:rPr>
+          <w:noProof/>
+        </w:rPr>
+        <w:lastRenderedPageBreak/>
+        <w:drawing>
+          <wp:inline distT="0" distB="0" distL="0" distR="0" wp14:anchorId="0F5983D4" wp14:editId="6155A6BE">
+            <wp:extent cx="5943600" cy="4476115"/>
+            <wp:effectExtent l="0" t="0" r="0" b="635"/>
+            <wp:docPr id="1" name="Picture 1"/>
+            <wp:cNvGraphicFramePr>
+              <a:graphicFrameLocks xmlns:a="http://schemas.openxmlformats.org/drawingml/2006/main" noChangeAspect="1"/>
+            </wp:cNvGraphicFramePr>
+            <a:graphic xmlns:a="http://schemas.openxmlformats.org/drawingml/2006/main">
+              <a:graphicData uri="http://schemas.openxmlformats.org/drawingml/2006/picture">
+                <pic:pic xmlns:pic="http://schemas.openxmlformats.org/drawingml/2006/picture">
+                  <pic:nvPicPr>
+                    <pic:cNvPr id="0" name=""/>
+                    <pic:cNvPicPr/>
+                  </pic:nvPicPr>
+                  <pic:blipFill>
+                    <a:blip r:embed="rId7"/>
+                    <a:stretch>
+                      <a:fillRect/>
+                    </a:stretch>
+                  </pic:blipFill>
+                  <pic:spPr>
+                    <a:xfrm>
+                      <a:off x="0" y="0"/>
+                      <a:ext cx="5943600" cy="4476115"/>
+                    </a:xfrm>
+                    <a:prstGeom prst="rect">
+                      <a:avLst/>
+                    </a:prstGeom>
+                  </pic:spPr>
+                </pic:pic>
+              </a:graphicData>
+            </a:graphic>
+          </wp:inline>
+        </w:drawing>
+      </w:r>
+    </w:p>
+    <w:p>
+      <w:r>
+        <w:rPr>
+          <w:noProof/>
+        </w:rPr>
+        <w:lastRenderedPageBreak/>
+        <w:drawing>
+          <wp:inline distT="0" distB="0" distL="0" distR="0" wp14:anchorId="40386444" wp14:editId="51CBCB0C">
+            <wp:extent cx="5943600" cy="4467860"/>
+            <wp:effectExtent l="0" t="0" r="0" b="8890"/>
+            <wp:docPr id="2" name="Picture 2"/>
+            <wp:cNvGraphicFramePr>
+              <a:graphicFrameLocks xmlns:a="http://schemas.openxmlformats.org/drawingml/2006/main" noChangeAspect="1"/>
+            </wp:cNvGraphicFramePr>
+            <a:graphic xmlns:a="http://schemas.openxmlformats.org/drawingml/2006/main">
+              <a:graphicData uri="http://schemas.openxmlformats.org/drawingml/2006/picture">
+                <pic:pic xmlns:pic="http://schemas.openxmlformats.org/drawingml/2006/picture">
+                  <pic:nvPicPr>
+                    <pic:cNvPr id="0" name=""/>
+                    <pic:cNvPicPr/>
+                  </pic:nvPicPr>
+                  <pic:blipFill>
+                    <a:blip r:embed="rId8"/>
+                    <a:stretch>
+                      <a:fillRect/>
+                    </a:stretch>
+                  </pic:blipFill>
+                  <pic:spPr>
+                    <a:xfrm>
+                      <a:off x="0" y="0"/>
+                      <a:ext cx="5943600" cy="4467860"/>
+                    </a:xfrm>
+                    <a:prstGeom prst="rect">
+                      <a:avLst/>
+                    </a:prstGeom>
+                  </pic:spPr>
+                </pic:pic>
+              </a:graphicData>
+            </a:graphic>
+          </wp:inline>
+        </w:drawing>
+      </w:r>
+    </w:p>
+    <w:p>
+      <w:r>
+        <w:rPr>
+          <w:noProof/>
+        </w:rPr>
+        <w:lastRenderedPageBreak/>
+        <w:drawing>
+          <wp:inline distT="0" distB="0" distL="0" distR="0" wp14:anchorId="5F3EC893" wp14:editId="7EB8FA14">
+            <wp:extent cx="5943600" cy="4479290"/>
+            <wp:effectExtent l="0" t="0" r="0" b="0"/>
+            <wp:docPr id="4" name="Picture 4"/>
+            <wp:cNvGraphicFramePr>
+              <a:graphicFrameLocks xmlns:a="http://schemas.openxmlformats.org/drawingml/2006/main" noChangeAspect="1"/>
+            </wp:cNvGraphicFramePr>
+            <a:graphic xmlns:a="http://schemas.openxmlformats.org/drawingml/2006/main">
+              <a:graphicData uri="http://schemas.openxmlformats.org/drawingml/2006/picture">
+                <pic:pic xmlns:pic="http://schemas.openxmlformats.org/drawingml/2006/picture">
+                  <pic:nvPicPr>
+                    <pic:cNvPr id="0" name=""/>
+                    <pic:cNvPicPr/>
+                  </pic:nvPicPr>
+                  <pic:blipFill>
+                    <a:blip r:embed="rId9"/>
+                    <a:stretch>
+                      <a:fillRect/>
+                    </a:stretch>
+                  </pic:blipFill>
+                  <pic:spPr>
+                    <a:xfrm>
+                      <a:off x="0" y="0"/>
+                      <a:ext cx="5943600" cy="4479290"/>
+                    </a:xfrm>
+                    <a:prstGeom prst="rect">
+                      <a:avLst/>
+                    </a:prstGeom>
+                  </pic:spPr>
+                </pic:pic>
+              </a:graphicData>
+            </a:graphic>
+          </wp:inline>
+        </w:drawing>
+      </w:r>
+    </w:p>
+    <w:p>
+      <w:r>
+        <w:rPr>
+          <w:noProof/>
+        </w:rPr>
+        <w:lastRenderedPageBreak/>
+        <w:drawing>
+          <wp:inline distT="0" distB="0" distL="0" distR="0" wp14:anchorId="35CDEB42" wp14:editId="59F1C34C">
+            <wp:extent cx="5943600" cy="4476115"/>
+            <wp:effectExtent l="0" t="0" r="0" b="635"/>
+            <wp:docPr id="5" name="Picture 5"/>
+            <wp:cNvGraphicFramePr>
+              <a:graphicFrameLocks xmlns:a="http://schemas.openxmlformats.org/drawingml/2006/main" noChangeAspect="1"/>
+            </wp:cNvGraphicFramePr>
+            <a:graphic xmlns:a="http://schemas.openxmlformats.org/drawingml/2006/main">
+              <a:graphicData uri="http://schemas.openxmlformats.org/drawingml/2006/picture">
+                <pic:pic xmlns:pic="http://schemas.openxmlformats.org/drawingml/2006/picture">
+                  <pic:nvPicPr>
+                    <pic:cNvPr id="0" name=""/>
+                    <pic:cNvPicPr/>
+                  </pic:nvPicPr>
+                  <pic:blipFill>
+                    <a:blip r:embed="rId10"/>
+                    <a:stretch>
+                      <a:fillRect/>
+                    </a:stretch>
+                  </pic:blipFill>
+                  <pic:spPr>
+                    <a:xfrm>
+                      <a:off x="0" y="0"/>
+                      <a:ext cx="5943600" cy="4476115"/>
+                    </a:xfrm>
+                    <a:prstGeom prst="rect">
+                      <a:avLst/>
+                    </a:prstGeom>
+                  </pic:spPr>
+                </pic:pic>
+              </a:graphicData>
+            </a:graphic>
+          </wp:inline>
+        </w:drawing>
+      </w:r>
+    </w:p>
+    <w:p>
+      <w:r>
+        <w:rPr>
+          <w:noProof/>
+        </w:rPr>
+        <w:lastRenderedPageBreak/>
+        <w:drawing>
+          <wp:inline distT="0" distB="0" distL="0" distR="0" wp14:anchorId="252CCA5F" wp14:editId="6FA49053">
+            <wp:extent cx="5943600" cy="4485005"/>
+            <wp:effectExtent l="0" t="0" r="0" b="0"/>
+            <wp:docPr id="3" name="Picture 3"/>
+            <wp:cNvGraphicFramePr>
+              <a:graphicFrameLocks xmlns:a="http://schemas.openxmlformats.org/drawingml/2006/main" noChangeAspect="1"/>
+            </wp:cNvGraphicFramePr>
+            <a:graphic xmlns:a="http://schemas.openxmlformats.org/drawingml/2006/main">
+              <a:graphicData uri="http://schemas.openxmlformats.org/drawingml/2006/picture">
+                <pic:pic xmlns:pic="http://schemas.openxmlformats.org/drawingml/2006/picture">
+                  <pic:nvPicPr>
+                    <pic:cNvPr id="0" name=""/>
+                    <pic:cNvPicPr/>
+                  </pic:nvPicPr>
+                  <pic:blipFill>
+                    <a:blip r:embed="rId11"/>
+                    <a:stretch>
+                      <a:fillRect/>
+                    </a:stretch>
+                  </pic:blipFill>
+                  <pic:spPr>
+                    <a:xfrm>
+                      <a:off x="0" y="0"/>
+                      <a:ext cx="5943600" cy="4485005"/>
+                    </a:xfrm>
+                    <a:prstGeom prst="rect">
+                      <a:avLst/>
+                    </a:prstGeom>
+                  </pic:spPr>
+                </pic:pic>
+              </a:graphicData>
+            </a:graphic>
+          </wp:inline>
+        </w:drawing>
+      </w:r>
+    </w:p>
+    <w:p/>
+    <w:p>
+      <w:r>
         <w:t>3. Navigation Structure</w:t>
       </w:r>
     </w:p>
@@ -317,12 +555,31 @@
       <w:r>
         <w:t>4. References</w:t>
       </w:r>
-      <w:bookmarkStart w:id="0" w:name="_GoBack"/>
-      <w:bookmarkEnd w:id="0"/>
     </w:p>
     <w:p>
       <w:r>
-        <w:t>Provide any references relevant to the report.</w:t>
+        <w:t>Provide any references relevant to</w:t>
+      </w:r>
+      <w:bookmarkStart w:id="0" w:name="_GoBack"/>
+      <w:bookmarkEnd w:id="0"/>
+      <w:r>
+        <w:t xml:space="preserve"> the report.</w:t>
+      </w:r>
+    </w:p>
+    <w:p>
+      <w:r>
+        <w:t xml:space="preserve">Wireframe diagrams </w:t>
+      </w:r>
+      <w:hyperlink r:id="rId12" w:history="1">
+        <w:r>
+          <w:rPr>
+            <w:rStyle w:val="Hyperlink"/>
+          </w:rPr>
+          <w:t>https://www.gliffy.com</w:t>
+        </w:r>
+      </w:hyperlink>
+      <w:r>
+        <w:t xml:space="preserve"> </w:t>
       </w:r>
     </w:p>
     <w:sectPr>
@@ -1201,35 +1458,6 @@
         </w:p>
       </w:docPartBody>
     </w:docPart>
-    <w:docPart>
-      <w:docPartPr>
-        <w:name w:val="3E44F0FD75DF44A58D0F32798BB07E4D"/>
-        <w:category>
-          <w:name w:val="General"/>
-          <w:gallery w:val="placeholder"/>
-        </w:category>
-        <w:types>
-          <w:type w:val="bbPlcHdr"/>
-        </w:types>
-        <w:behaviors>
-          <w:behavior w:val="content"/>
-        </w:behaviors>
-        <w:guid w:val="{8D4F27AC-F9BF-40E8-BDBF-10F26370B6FE}"/>
-      </w:docPartPr>
-      <w:docPartBody>
-        <w:p>
-          <w:pPr>
-            <w:pStyle w:val="3E44F0FD75DF44A58D0F32798BB07E4D"/>
-          </w:pPr>
-          <w:r>
-            <w:rPr>
-              <w:color w:val="4F81BD" w:themeColor="accent1"/>
-            </w:rPr>
-            <w:t>[Pick the date]</w:t>
-          </w:r>
-        </w:p>
-      </w:docPartBody>
-    </w:docPart>
   </w:docParts>
 </w:glossaryDocument>
 </file>
@@ -1275,8 +1503,9 @@
     <w:panose1 w:val="020B0604030504040204"/>
     <w:charset w:val="00"/>
     <w:family w:val="swiss"/>
+    <w:notTrueType/>
     <w:pitch w:val="variable"/>
-    <w:sig w:usb0="E1002EFF" w:usb1="C000605B" w:usb2="00000029" w:usb3="00000000" w:csb0="000101FF" w:csb1="00000000"/>
+    <w:sig w:usb0="00000003" w:usb1="00000000" w:usb2="00000000" w:usb3="00000000" w:csb0="00000001" w:csb1="00000000"/>
   </w:font>
   <w:font w:name="Cambria">
     <w:panose1 w:val="02040503050406030204"/>
@@ -1304,6 +1533,7 @@
     <w:rsidRoot w:val="00CA5A69"/>
     <w:rsid w:val="00BE2C97"/>
     <w:rsid w:val="00CA5A69"/>
+    <w:rsid w:val="00DF2654"/>
     <w:rsid w:val="00E0674D"/>
     <w:rsid w:val="00EC5A34"/>
   </w:rsids>

</xml_diff>